<commit_message>
about to delete something
</commit_message>
<xml_diff>
--- a/Executive_Summary_Exoplanets.docx
+++ b/Executive_Summary_Exoplanets.docx
@@ -41,6 +41,14 @@
           <w:rFonts w:ascii="Baskerville" w:eastAsia="Times New Roman" w:hAnsi="Baskerville" w:cs="Times New Roman"/>
         </w:rPr>
       </w:pPr>
+    </w:p>
+    <w:p>
+      <w:pPr>
+        <w:ind w:left="540"/>
+        <w:rPr>
+          <w:rFonts w:ascii="Baskerville" w:eastAsia="Times New Roman" w:hAnsi="Baskerville" w:cs="Times New Roman"/>
+        </w:rPr>
+      </w:pPr>
       <w:r>
         <w:rPr>
           <w:rFonts w:ascii="Baskerville" w:eastAsia="Times New Roman" w:hAnsi="Baskerville" w:cs="Times New Roman"/>
@@ -148,113 +156,113 @@
           <w:rFonts w:ascii="Baskerville" w:eastAsia="Times New Roman" w:hAnsi="Baskerville" w:cs="Times New Roman"/>
         </w:rPr>
         <w:t xml:space="preserve">The model used in this project is a one-dimensional convolutional neural network. These kinds of neural networks are often used in image detection, because they are very good at detecting patterns. </w:t>
-      </w:r>
-    </w:p>
-    <w:p>
-      <w:pPr>
-        <w:ind w:left="540"/>
-        <w:rPr>
-          <w:rFonts w:ascii="Baskerville" w:eastAsia="Times New Roman" w:hAnsi="Baskerville" w:cs="Times New Roman"/>
-        </w:rPr>
-      </w:pPr>
-    </w:p>
-    <w:p>
-      <w:pPr>
-        <w:ind w:left="540"/>
-        <w:rPr>
-          <w:rFonts w:ascii="Baskerville" w:eastAsia="Times New Roman" w:hAnsi="Baskerville" w:cs="Times New Roman"/>
-        </w:rPr>
-      </w:pPr>
-      <w:r>
-        <w:rPr>
-          <w:rFonts w:ascii="Baskerville" w:eastAsia="Times New Roman" w:hAnsi="Baskerville" w:cs="Times New Roman"/>
-        </w:rPr>
-        <w:t xml:space="preserve">How do we know if this model is successful? Accuracy is important, but we want to minimize false negatives because </w:t>
-      </w:r>
-      <w:r>
-        <w:rPr>
-          <w:rFonts w:ascii="Baskerville" w:eastAsia="Times New Roman" w:hAnsi="Baskerville" w:cs="Times New Roman"/>
-        </w:rPr>
-        <w:t>we don’t want to be excluding stars that may have a planet that we can learn something about</w:t>
-      </w:r>
-      <w:r>
-        <w:rPr>
-          <w:rFonts w:ascii="Baskerville" w:eastAsia="Times New Roman" w:hAnsi="Baskerville" w:cs="Times New Roman"/>
-        </w:rPr>
-        <w:t xml:space="preserve">. </w:t>
-      </w:r>
-      <w:r>
-        <w:rPr>
-          <w:rFonts w:ascii="Baskerville" w:eastAsia="Times New Roman" w:hAnsi="Baskerville" w:cs="Times New Roman"/>
-        </w:rPr>
-        <w:t>This exoplanet detection method is known to have a high false positive rate.</w:t>
-      </w:r>
-      <w:r>
-        <w:rPr>
-          <w:rFonts w:ascii="Baskerville" w:eastAsia="Times New Roman" w:hAnsi="Baskerville" w:cs="Times New Roman"/>
-        </w:rPr>
-        <w:t xml:space="preserve"> There are a lot of weird things going on in space that may produce false signals, such as solar systems with multiple stars and giant cosmic dust clouds, and who knows maybe a few aliens too.</w:t>
-      </w:r>
-    </w:p>
-    <w:p>
-      <w:pPr>
-        <w:ind w:left="540"/>
-        <w:rPr>
-          <w:rFonts w:ascii="Baskerville" w:eastAsia="Times New Roman" w:hAnsi="Baskerville" w:cs="Times New Roman"/>
-        </w:rPr>
-      </w:pPr>
-    </w:p>
-    <w:p>
-      <w:pPr>
-        <w:ind w:left="540"/>
-        <w:rPr>
-          <w:rFonts w:ascii="Baskerville" w:eastAsia="Times New Roman" w:hAnsi="Baskerville" w:cs="Times New Roman"/>
-        </w:rPr>
-      </w:pPr>
-      <w:r>
-        <w:rPr>
-          <w:rFonts w:ascii="Baskerville" w:eastAsia="Times New Roman" w:hAnsi="Baskerville" w:cs="Times New Roman"/>
-        </w:rPr>
-        <w:t>Findings</w:t>
-      </w:r>
-    </w:p>
-    <w:p>
-      <w:pPr>
-        <w:ind w:left="540"/>
-        <w:rPr>
-          <w:rFonts w:ascii="Baskerville" w:eastAsia="Times New Roman" w:hAnsi="Baskerville" w:cs="Times New Roman"/>
-        </w:rPr>
-      </w:pPr>
-      <w:r>
-        <w:rPr>
-          <w:rFonts w:ascii="Baskerville" w:eastAsia="Times New Roman" w:hAnsi="Baskerville" w:cs="Times New Roman"/>
-        </w:rPr>
-        <w:t>Limitations of findings, sensitive to training data, could be errors from the singular data source, how many planets</w:t>
-      </w:r>
-    </w:p>
-    <w:p>
-      <w:pPr>
-        <w:ind w:left="540"/>
-        <w:rPr>
-          <w:rFonts w:ascii="Baskerville" w:eastAsia="Times New Roman" w:hAnsi="Baskerville" w:cs="Times New Roman"/>
-        </w:rPr>
-      </w:pPr>
-    </w:p>
-    <w:p>
-      <w:pPr>
-        <w:ind w:left="540"/>
-        <w:rPr>
-          <w:rFonts w:ascii="Baskerville" w:eastAsia="Times New Roman" w:hAnsi="Baskerville" w:cs="Times New Roman"/>
-        </w:rPr>
-      </w:pPr>
-      <w:r>
-        <w:rPr>
-          <w:rFonts w:ascii="Baskerville" w:eastAsia="Times New Roman" w:hAnsi="Baskerville" w:cs="Times New Roman"/>
-        </w:rPr>
-        <w:t> </w:t>
       </w:r>
       <w:bookmarkStart w:id="0" w:name="_GoBack"/>
       <w:bookmarkEnd w:id="0"/>
+    </w:p>
+    <w:p>
+      <w:pPr>
+        <w:ind w:left="540"/>
+        <w:rPr>
+          <w:rFonts w:ascii="Baskerville" w:eastAsia="Times New Roman" w:hAnsi="Baskerville" w:cs="Times New Roman"/>
+        </w:rPr>
+      </w:pPr>
+    </w:p>
+    <w:p>
+      <w:pPr>
+        <w:ind w:left="540"/>
+        <w:rPr>
+          <w:rFonts w:ascii="Baskerville" w:eastAsia="Times New Roman" w:hAnsi="Baskerville" w:cs="Times New Roman"/>
+        </w:rPr>
+      </w:pPr>
+      <w:r>
+        <w:rPr>
+          <w:rFonts w:ascii="Baskerville" w:eastAsia="Times New Roman" w:hAnsi="Baskerville" w:cs="Times New Roman"/>
+        </w:rPr>
+        <w:t xml:space="preserve">How do we know if this model is successful? Accuracy is important, but we want to minimize false negatives because </w:t>
+      </w:r>
+      <w:r>
+        <w:rPr>
+          <w:rFonts w:ascii="Baskerville" w:eastAsia="Times New Roman" w:hAnsi="Baskerville" w:cs="Times New Roman"/>
+        </w:rPr>
+        <w:t>we don’t want to be excluding stars that may have a planet that we can learn something about</w:t>
+      </w:r>
+      <w:r>
+        <w:rPr>
+          <w:rFonts w:ascii="Baskerville" w:eastAsia="Times New Roman" w:hAnsi="Baskerville" w:cs="Times New Roman"/>
+        </w:rPr>
+        <w:t xml:space="preserve">. </w:t>
+      </w:r>
+      <w:r>
+        <w:rPr>
+          <w:rFonts w:ascii="Baskerville" w:eastAsia="Times New Roman" w:hAnsi="Baskerville" w:cs="Times New Roman"/>
+        </w:rPr>
+        <w:t>This exoplanet detection method is known to have a high false positive rate.</w:t>
+      </w:r>
+      <w:r>
+        <w:rPr>
+          <w:rFonts w:ascii="Baskerville" w:eastAsia="Times New Roman" w:hAnsi="Baskerville" w:cs="Times New Roman"/>
+        </w:rPr>
+        <w:t xml:space="preserve"> There are a lot of weird things going on in space that may produce false signals, such as solar systems with multiple stars and giant cosmic dust clouds, and who knows maybe a few aliens too.</w:t>
+      </w:r>
+    </w:p>
+    <w:p>
+      <w:pPr>
+        <w:ind w:left="540"/>
+        <w:rPr>
+          <w:rFonts w:ascii="Baskerville" w:eastAsia="Times New Roman" w:hAnsi="Baskerville" w:cs="Times New Roman"/>
+        </w:rPr>
+      </w:pPr>
+    </w:p>
+    <w:p>
+      <w:pPr>
+        <w:ind w:left="540"/>
+        <w:rPr>
+          <w:rFonts w:ascii="Baskerville" w:eastAsia="Times New Roman" w:hAnsi="Baskerville" w:cs="Times New Roman"/>
+        </w:rPr>
+      </w:pPr>
+      <w:r>
+        <w:rPr>
+          <w:rFonts w:ascii="Baskerville" w:eastAsia="Times New Roman" w:hAnsi="Baskerville" w:cs="Times New Roman"/>
+        </w:rPr>
+        <w:t>Findings</w:t>
+      </w:r>
+    </w:p>
+    <w:p>
+      <w:pPr>
+        <w:ind w:left="540"/>
+        <w:rPr>
+          <w:rFonts w:ascii="Baskerville" w:eastAsia="Times New Roman" w:hAnsi="Baskerville" w:cs="Times New Roman"/>
+        </w:rPr>
+      </w:pPr>
+      <w:r>
+        <w:rPr>
+          <w:rFonts w:ascii="Baskerville" w:eastAsia="Times New Roman" w:hAnsi="Baskerville" w:cs="Times New Roman"/>
+        </w:rPr>
+        <w:t>Limitations of findings, sensitive to training data, could be errors from the singular data source, how many planets</w:t>
+      </w:r>
+    </w:p>
+    <w:p>
+      <w:pPr>
+        <w:ind w:left="540"/>
+        <w:rPr>
+          <w:rFonts w:ascii="Baskerville" w:eastAsia="Times New Roman" w:hAnsi="Baskerville" w:cs="Times New Roman"/>
+        </w:rPr>
+      </w:pPr>
+    </w:p>
+    <w:p>
+      <w:pPr>
+        <w:ind w:left="540"/>
+        <w:rPr>
+          <w:rFonts w:ascii="Baskerville" w:eastAsia="Times New Roman" w:hAnsi="Baskerville" w:cs="Times New Roman"/>
+        </w:rPr>
+      </w:pPr>
+      <w:r>
+        <w:rPr>
+          <w:rFonts w:ascii="Baskerville" w:eastAsia="Times New Roman" w:hAnsi="Baskerville" w:cs="Times New Roman"/>
+        </w:rPr>
+        <w:t> </w:t>
+      </w:r>
     </w:p>
     <w:sectPr>
       <w:pgSz w:w="12240" w:h="15840"/>

</xml_diff>